<commit_message>
# Update LUANVAN.docx   + Bảo vệ dữ liệu # Update SODO.pptx   # 3D effect
</commit_message>
<xml_diff>
--- a/Document/VanDeVaGiaiPhap.docx
+++ b/Document/VanDeVaGiaiPhap.docx
@@ -9,6 +9,9 @@
           <w:ilvl w:val="0"/>
           <w:numId w:val="11"/>
         </w:numPr>
+        <w:tabs>
+          <w:tab w:val="left" w:pos="0"/>
+        </w:tabs>
         <w:spacing w:before="120" w:after="0" w:line="360" w:lineRule="auto"/>
         <w:jc w:val="both"/>
         <w:rPr>
@@ -31,6 +34,9 @@
     <w:p>
       <w:pPr>
         <w:pStyle w:val="ListParagraph"/>
+        <w:tabs>
+          <w:tab w:val="left" w:pos="0"/>
+        </w:tabs>
         <w:spacing w:before="120" w:after="0" w:line="360" w:lineRule="auto"/>
         <w:jc w:val="both"/>
         <w:rPr>
@@ -55,6 +61,9 @@
           <w:ilvl w:val="0"/>
           <w:numId w:val="11"/>
         </w:numPr>
+        <w:tabs>
+          <w:tab w:val="left" w:pos="0"/>
+        </w:tabs>
         <w:spacing w:before="120" w:after="0" w:line="360" w:lineRule="auto"/>
         <w:jc w:val="both"/>
         <w:rPr>
@@ -77,6 +86,9 @@
     <w:p>
       <w:pPr>
         <w:pStyle w:val="ListParagraph"/>
+        <w:tabs>
+          <w:tab w:val="left" w:pos="0"/>
+        </w:tabs>
         <w:spacing w:before="120" w:after="0" w:line="360" w:lineRule="auto"/>
         <w:ind w:left="360"/>
         <w:jc w:val="both"/>
@@ -98,6 +110,9 @@
     <w:p>
       <w:pPr>
         <w:pStyle w:val="ListParagraph"/>
+        <w:tabs>
+          <w:tab w:val="left" w:pos="0"/>
+        </w:tabs>
         <w:spacing w:before="120" w:after="0" w:line="360" w:lineRule="auto"/>
         <w:ind w:left="360"/>
         <w:jc w:val="both"/>
@@ -119,6 +134,9 @@
     <w:p>
       <w:pPr>
         <w:pStyle w:val="ListParagraph"/>
+        <w:tabs>
+          <w:tab w:val="left" w:pos="0"/>
+        </w:tabs>
         <w:spacing w:before="120" w:after="0" w:line="360" w:lineRule="auto"/>
         <w:ind w:left="360"/>
         <w:jc w:val="both"/>
@@ -141,6 +159,9 @@
     <w:p>
       <w:pPr>
         <w:pStyle w:val="ListParagraph"/>
+        <w:tabs>
+          <w:tab w:val="left" w:pos="0"/>
+        </w:tabs>
         <w:spacing w:before="120" w:after="0" w:line="360" w:lineRule="auto"/>
         <w:ind w:left="360"/>
         <w:jc w:val="both"/>
@@ -162,6 +183,9 @@
     <w:p>
       <w:pPr>
         <w:pStyle w:val="ListParagraph"/>
+        <w:tabs>
+          <w:tab w:val="left" w:pos="0"/>
+        </w:tabs>
         <w:spacing w:before="120" w:after="0" w:line="360" w:lineRule="auto"/>
         <w:ind w:left="360"/>
         <w:jc w:val="both"/>
@@ -195,6 +219,9 @@
           <w:ilvl w:val="0"/>
           <w:numId w:val="11"/>
         </w:numPr>
+        <w:tabs>
+          <w:tab w:val="left" w:pos="0"/>
+        </w:tabs>
         <w:spacing w:before="120" w:after="0" w:line="360" w:lineRule="auto"/>
         <w:jc w:val="both"/>
         <w:rPr>
@@ -217,6 +244,9 @@
     <w:p>
       <w:pPr>
         <w:pStyle w:val="ListParagraph"/>
+        <w:tabs>
+          <w:tab w:val="left" w:pos="0"/>
+        </w:tabs>
         <w:spacing w:before="120" w:after="0" w:line="360" w:lineRule="auto"/>
         <w:ind w:left="360"/>
         <w:jc w:val="both"/>
@@ -246,6 +276,9 @@
     <w:p>
       <w:pPr>
         <w:pStyle w:val="ListParagraph"/>
+        <w:tabs>
+          <w:tab w:val="left" w:pos="0"/>
+        </w:tabs>
         <w:spacing w:before="120" w:after="0" w:line="360" w:lineRule="auto"/>
         <w:ind w:left="360"/>
         <w:jc w:val="center"/>
@@ -302,6 +335,9 @@
     <w:p>
       <w:pPr>
         <w:pStyle w:val="ListParagraph"/>
+        <w:tabs>
+          <w:tab w:val="left" w:pos="0"/>
+        </w:tabs>
         <w:spacing w:before="120" w:after="0" w:line="360" w:lineRule="auto"/>
         <w:ind w:left="360"/>
         <w:jc w:val="both"/>
@@ -348,6 +384,9 @@
     <w:p>
       <w:pPr>
         <w:pStyle w:val="ListParagraph"/>
+        <w:tabs>
+          <w:tab w:val="left" w:pos="0"/>
+        </w:tabs>
         <w:spacing w:before="120" w:after="0" w:line="360" w:lineRule="auto"/>
         <w:jc w:val="both"/>
         <w:rPr>
@@ -364,6 +403,9 @@
           <w:ilvl w:val="0"/>
           <w:numId w:val="4"/>
         </w:numPr>
+        <w:tabs>
+          <w:tab w:val="left" w:pos="0"/>
+        </w:tabs>
         <w:spacing w:before="120" w:after="0" w:line="360" w:lineRule="auto"/>
         <w:jc w:val="both"/>
         <w:rPr>
@@ -386,6 +428,9 @@
     <w:p>
       <w:pPr>
         <w:pStyle w:val="ListParagraph"/>
+        <w:tabs>
+          <w:tab w:val="left" w:pos="0"/>
+        </w:tabs>
         <w:spacing w:before="120" w:after="0" w:line="360" w:lineRule="auto"/>
         <w:ind w:left="360"/>
         <w:jc w:val="both"/>
@@ -431,6 +476,9 @@
     <w:p>
       <w:pPr>
         <w:pStyle w:val="ListParagraph"/>
+        <w:tabs>
+          <w:tab w:val="left" w:pos="0"/>
+        </w:tabs>
         <w:spacing w:before="120" w:after="0" w:line="360" w:lineRule="auto"/>
         <w:ind w:left="360"/>
         <w:jc w:val="both"/>
@@ -512,6 +560,9 @@
     <w:p>
       <w:pPr>
         <w:pStyle w:val="ListParagraph"/>
+        <w:tabs>
+          <w:tab w:val="left" w:pos="0"/>
+        </w:tabs>
         <w:spacing w:before="120" w:after="0" w:line="360" w:lineRule="auto"/>
         <w:ind w:left="360"/>
         <w:jc w:val="both"/>
@@ -534,6 +585,9 @@
     <w:p>
       <w:pPr>
         <w:pStyle w:val="ListParagraph"/>
+        <w:tabs>
+          <w:tab w:val="left" w:pos="0"/>
+        </w:tabs>
         <w:spacing w:before="120" w:after="0" w:line="360" w:lineRule="auto"/>
         <w:ind w:left="360"/>
         <w:jc w:val="both"/>
@@ -611,6 +665,9 @@
           <w:ilvl w:val="0"/>
           <w:numId w:val="4"/>
         </w:numPr>
+        <w:tabs>
+          <w:tab w:val="left" w:pos="0"/>
+        </w:tabs>
         <w:spacing w:before="120" w:after="0" w:line="360" w:lineRule="auto"/>
         <w:jc w:val="both"/>
         <w:rPr>
@@ -671,6 +728,9 @@
     <w:p>
       <w:pPr>
         <w:pStyle w:val="ListParagraph"/>
+        <w:tabs>
+          <w:tab w:val="left" w:pos="0"/>
+        </w:tabs>
         <w:spacing w:before="120" w:after="0" w:line="360" w:lineRule="auto"/>
         <w:ind w:left="360"/>
         <w:jc w:val="both"/>
@@ -708,6 +768,9 @@
     <w:p>
       <w:pPr>
         <w:pStyle w:val="ListParagraph"/>
+        <w:tabs>
+          <w:tab w:val="left" w:pos="0"/>
+        </w:tabs>
         <w:spacing w:before="120" w:after="0" w:line="360" w:lineRule="auto"/>
         <w:ind w:left="360"/>
         <w:jc w:val="both"/>
@@ -769,6 +832,9 @@
     <w:p>
       <w:pPr>
         <w:pStyle w:val="ListParagraph"/>
+        <w:tabs>
+          <w:tab w:val="left" w:pos="0"/>
+        </w:tabs>
         <w:spacing w:before="120" w:after="0" w:line="360" w:lineRule="auto"/>
         <w:ind w:left="360"/>
         <w:jc w:val="both"/>
@@ -782,6 +848,9 @@
     <w:p>
       <w:pPr>
         <w:pStyle w:val="ListParagraph"/>
+        <w:tabs>
+          <w:tab w:val="left" w:pos="0"/>
+        </w:tabs>
         <w:spacing w:before="120" w:after="0" w:line="360" w:lineRule="auto"/>
         <w:ind w:left="360"/>
         <w:jc w:val="both"/>
@@ -836,6 +905,9 @@
     <w:p>
       <w:pPr>
         <w:pStyle w:val="ListParagraph"/>
+        <w:tabs>
+          <w:tab w:val="left" w:pos="0"/>
+        </w:tabs>
         <w:spacing w:before="120" w:after="0" w:line="360" w:lineRule="auto"/>
         <w:ind w:left="360"/>
         <w:jc w:val="both"/>
@@ -873,6 +945,9 @@
     <w:p>
       <w:pPr>
         <w:pStyle w:val="ListParagraph"/>
+        <w:tabs>
+          <w:tab w:val="left" w:pos="0"/>
+        </w:tabs>
         <w:spacing w:before="120" w:after="0" w:line="360" w:lineRule="auto"/>
         <w:ind w:left="360"/>
         <w:jc w:val="both"/>
@@ -954,6 +1029,9 @@
           <w:ilvl w:val="0"/>
           <w:numId w:val="4"/>
         </w:numPr>
+        <w:tabs>
+          <w:tab w:val="left" w:pos="0"/>
+        </w:tabs>
         <w:spacing w:before="120" w:after="0" w:line="360" w:lineRule="auto"/>
         <w:jc w:val="both"/>
         <w:rPr>
@@ -976,6 +1054,9 @@
     <w:p>
       <w:pPr>
         <w:pStyle w:val="ListParagraph"/>
+        <w:tabs>
+          <w:tab w:val="left" w:pos="0"/>
+        </w:tabs>
         <w:spacing w:before="120" w:after="0" w:line="360" w:lineRule="auto"/>
         <w:ind w:left="360"/>
         <w:jc w:val="both"/>
@@ -1005,6 +1086,9 @@
     <w:p>
       <w:pPr>
         <w:pStyle w:val="ListParagraph"/>
+        <w:tabs>
+          <w:tab w:val="left" w:pos="0"/>
+        </w:tabs>
         <w:spacing w:before="120" w:after="0" w:line="360" w:lineRule="auto"/>
         <w:ind w:left="360"/>
         <w:jc w:val="both"/>
@@ -1044,6 +1128,9 @@
     <w:p>
       <w:pPr>
         <w:pStyle w:val="ListParagraph"/>
+        <w:tabs>
+          <w:tab w:val="left" w:pos="0"/>
+        </w:tabs>
         <w:spacing w:before="120" w:after="0" w:line="360" w:lineRule="auto"/>
         <w:ind w:left="360"/>
         <w:jc w:val="both"/>
@@ -1075,6 +1162,9 @@
     <w:p>
       <w:pPr>
         <w:pStyle w:val="ListParagraph"/>
+        <w:tabs>
+          <w:tab w:val="left" w:pos="0"/>
+        </w:tabs>
         <w:spacing w:before="120" w:after="0" w:line="360" w:lineRule="auto"/>
         <w:ind w:left="360"/>
         <w:jc w:val="both"/>
@@ -1150,6 +1240,9 @@
     <w:p>
       <w:pPr>
         <w:pStyle w:val="ListParagraph"/>
+        <w:tabs>
+          <w:tab w:val="left" w:pos="0"/>
+        </w:tabs>
         <w:spacing w:before="120" w:after="0" w:line="360" w:lineRule="auto"/>
         <w:ind w:left="360"/>
         <w:jc w:val="both"/>
@@ -1189,6 +1282,7 @@
     <w:p>
       <w:pPr>
         <w:tabs>
+          <w:tab w:val="left" w:pos="0"/>
           <w:tab w:val="left" w:pos="916"/>
           <w:tab w:val="left" w:pos="1832"/>
           <w:tab w:val="left" w:pos="2748"/>
@@ -1240,6 +1334,7 @@
     <w:p>
       <w:pPr>
         <w:tabs>
+          <w:tab w:val="left" w:pos="0"/>
           <w:tab w:val="left" w:pos="916"/>
           <w:tab w:val="left" w:pos="1832"/>
           <w:tab w:val="left" w:pos="2748"/>
@@ -1280,6 +1375,7 @@
     <w:p>
       <w:pPr>
         <w:tabs>
+          <w:tab w:val="left" w:pos="0"/>
           <w:tab w:val="left" w:pos="916"/>
           <w:tab w:val="left" w:pos="1832"/>
           <w:tab w:val="left" w:pos="2748"/>
@@ -1320,6 +1416,7 @@
     <w:p>
       <w:pPr>
         <w:tabs>
+          <w:tab w:val="left" w:pos="0"/>
           <w:tab w:val="left" w:pos="916"/>
           <w:tab w:val="left" w:pos="1832"/>
           <w:tab w:val="left" w:pos="2748"/>
@@ -1360,6 +1457,7 @@
     <w:p>
       <w:pPr>
         <w:tabs>
+          <w:tab w:val="left" w:pos="0"/>
           <w:tab w:val="left" w:pos="916"/>
           <w:tab w:val="left" w:pos="1832"/>
           <w:tab w:val="left" w:pos="2748"/>
@@ -1400,6 +1498,7 @@
     <w:p>
       <w:pPr>
         <w:tabs>
+          <w:tab w:val="left" w:pos="0"/>
           <w:tab w:val="left" w:pos="916"/>
           <w:tab w:val="left" w:pos="1832"/>
           <w:tab w:val="left" w:pos="2748"/>
@@ -1440,6 +1539,7 @@
     <w:p>
       <w:pPr>
         <w:tabs>
+          <w:tab w:val="left" w:pos="0"/>
           <w:tab w:val="left" w:pos="916"/>
           <w:tab w:val="left" w:pos="1832"/>
           <w:tab w:val="left" w:pos="2748"/>
@@ -1480,6 +1580,7 @@
     <w:p>
       <w:pPr>
         <w:tabs>
+          <w:tab w:val="left" w:pos="0"/>
           <w:tab w:val="left" w:pos="916"/>
           <w:tab w:val="left" w:pos="1832"/>
           <w:tab w:val="left" w:pos="2748"/>
@@ -1511,6 +1612,9 @@
     <w:p>
       <w:pPr>
         <w:pStyle w:val="ListParagraph"/>
+        <w:tabs>
+          <w:tab w:val="left" w:pos="0"/>
+        </w:tabs>
         <w:spacing w:before="120" w:after="0" w:line="360" w:lineRule="auto"/>
         <w:ind w:left="792"/>
         <w:jc w:val="both"/>
@@ -1537,6 +1641,9 @@
           <w:ilvl w:val="0"/>
           <w:numId w:val="5"/>
         </w:numPr>
+        <w:tabs>
+          <w:tab w:val="left" w:pos="0"/>
+        </w:tabs>
         <w:spacing w:before="120" w:after="0" w:line="360" w:lineRule="auto"/>
         <w:jc w:val="both"/>
         <w:rPr>
@@ -1571,6 +1678,9 @@
           <w:ilvl w:val="0"/>
           <w:numId w:val="5"/>
         </w:numPr>
+        <w:tabs>
+          <w:tab w:val="left" w:pos="0"/>
+        </w:tabs>
         <w:spacing w:before="120" w:after="0" w:line="360" w:lineRule="auto"/>
         <w:jc w:val="both"/>
         <w:rPr>
@@ -1605,6 +1715,9 @@
           <w:ilvl w:val="0"/>
           <w:numId w:val="5"/>
         </w:numPr>
+        <w:tabs>
+          <w:tab w:val="left" w:pos="0"/>
+        </w:tabs>
         <w:spacing w:before="120" w:after="0" w:line="360" w:lineRule="auto"/>
         <w:jc w:val="both"/>
         <w:rPr>
@@ -1639,6 +1752,9 @@
           <w:ilvl w:val="0"/>
           <w:numId w:val="5"/>
         </w:numPr>
+        <w:tabs>
+          <w:tab w:val="left" w:pos="0"/>
+        </w:tabs>
         <w:spacing w:before="120" w:after="0" w:line="360" w:lineRule="auto"/>
         <w:jc w:val="both"/>
         <w:rPr>
@@ -1673,6 +1789,9 @@
           <w:ilvl w:val="0"/>
           <w:numId w:val="5"/>
         </w:numPr>
+        <w:tabs>
+          <w:tab w:val="left" w:pos="0"/>
+        </w:tabs>
         <w:spacing w:before="120" w:after="0" w:line="360" w:lineRule="auto"/>
         <w:jc w:val="both"/>
         <w:rPr>
@@ -1715,6 +1834,9 @@
     <w:p>
       <w:pPr>
         <w:pStyle w:val="ListParagraph"/>
+        <w:tabs>
+          <w:tab w:val="left" w:pos="0"/>
+        </w:tabs>
         <w:spacing w:before="120" w:after="0" w:line="360" w:lineRule="auto"/>
         <w:ind w:left="0"/>
         <w:jc w:val="both"/>
@@ -1776,6 +1898,9 @@
           <w:ilvl w:val="0"/>
           <w:numId w:val="4"/>
         </w:numPr>
+        <w:tabs>
+          <w:tab w:val="left" w:pos="0"/>
+        </w:tabs>
         <w:spacing w:before="120" w:after="0" w:line="360" w:lineRule="auto"/>
         <w:jc w:val="both"/>
         <w:rPr>
@@ -1798,6 +1923,9 @@
     <w:p>
       <w:pPr>
         <w:pStyle w:val="ListParagraph"/>
+        <w:tabs>
+          <w:tab w:val="left" w:pos="0"/>
+        </w:tabs>
         <w:spacing w:before="120" w:after="0" w:line="360" w:lineRule="auto"/>
         <w:ind w:left="360"/>
         <w:jc w:val="both"/>
@@ -1877,6 +2005,9 @@
           <w:ilvl w:val="0"/>
           <w:numId w:val="4"/>
         </w:numPr>
+        <w:tabs>
+          <w:tab w:val="left" w:pos="0"/>
+        </w:tabs>
         <w:spacing w:before="120" w:after="0" w:line="360" w:lineRule="auto"/>
         <w:jc w:val="both"/>
         <w:rPr>
@@ -1899,6 +2030,9 @@
     <w:p>
       <w:pPr>
         <w:pStyle w:val="ListParagraph"/>
+        <w:tabs>
+          <w:tab w:val="left" w:pos="0"/>
+        </w:tabs>
         <w:spacing w:before="120" w:after="0" w:line="360" w:lineRule="auto"/>
         <w:ind w:left="360"/>
         <w:jc w:val="both"/>
@@ -1920,6 +2054,9 @@
     <w:p>
       <w:pPr>
         <w:pStyle w:val="ListParagraph"/>
+        <w:tabs>
+          <w:tab w:val="left" w:pos="0"/>
+        </w:tabs>
         <w:spacing w:before="120" w:after="0" w:line="360" w:lineRule="auto"/>
         <w:ind w:left="360"/>
         <w:jc w:val="center"/>
@@ -1978,6 +2115,9 @@
           <w:ilvl w:val="0"/>
           <w:numId w:val="4"/>
         </w:numPr>
+        <w:tabs>
+          <w:tab w:val="left" w:pos="0"/>
+        </w:tabs>
         <w:spacing w:before="120" w:after="0" w:line="360" w:lineRule="auto"/>
         <w:jc w:val="both"/>
         <w:rPr>
@@ -2004,6 +2144,9 @@
           <w:ilvl w:val="1"/>
           <w:numId w:val="4"/>
         </w:numPr>
+        <w:tabs>
+          <w:tab w:val="left" w:pos="0"/>
+        </w:tabs>
         <w:spacing w:before="120" w:after="0" w:line="360" w:lineRule="auto"/>
         <w:jc w:val="both"/>
         <w:rPr>
@@ -2026,6 +2169,9 @@
     <w:p>
       <w:pPr>
         <w:pStyle w:val="ListParagraph"/>
+        <w:tabs>
+          <w:tab w:val="left" w:pos="0"/>
+        </w:tabs>
         <w:spacing w:before="120" w:after="0" w:line="360" w:lineRule="auto"/>
         <w:ind w:left="792"/>
         <w:jc w:val="both"/>
@@ -2218,6 +2364,9 @@
     <w:p>
       <w:pPr>
         <w:pStyle w:val="ListParagraph"/>
+        <w:tabs>
+          <w:tab w:val="left" w:pos="0"/>
+        </w:tabs>
         <w:spacing w:before="120" w:after="0" w:line="360" w:lineRule="auto"/>
         <w:ind w:left="792"/>
         <w:jc w:val="both"/>
@@ -2261,6 +2410,9 @@
           <w:ilvl w:val="1"/>
           <w:numId w:val="4"/>
         </w:numPr>
+        <w:tabs>
+          <w:tab w:val="left" w:pos="0"/>
+        </w:tabs>
         <w:spacing w:before="120" w:after="0" w:line="360" w:lineRule="auto"/>
         <w:jc w:val="both"/>
         <w:rPr>
@@ -2283,6 +2435,9 @@
     <w:p>
       <w:pPr>
         <w:pStyle w:val="ListParagraph"/>
+        <w:tabs>
+          <w:tab w:val="left" w:pos="0"/>
+        </w:tabs>
         <w:spacing w:before="120" w:after="0" w:line="360" w:lineRule="auto"/>
         <w:jc w:val="both"/>
         <w:rPr>
@@ -2303,6 +2458,9 @@
     <w:p>
       <w:pPr>
         <w:pStyle w:val="ListParagraph"/>
+        <w:tabs>
+          <w:tab w:val="left" w:pos="0"/>
+        </w:tabs>
         <w:spacing w:before="120" w:after="0" w:line="360" w:lineRule="auto"/>
         <w:jc w:val="both"/>
         <w:rPr>
@@ -2323,6 +2481,9 @@
     <w:p>
       <w:pPr>
         <w:pStyle w:val="ListParagraph"/>
+        <w:tabs>
+          <w:tab w:val="left" w:pos="0"/>
+        </w:tabs>
         <w:spacing w:before="120" w:after="0" w:line="360" w:lineRule="auto"/>
         <w:jc w:val="both"/>
         <w:rPr>
@@ -2374,6 +2535,9 @@
           <w:ilvl w:val="0"/>
           <w:numId w:val="4"/>
         </w:numPr>
+        <w:tabs>
+          <w:tab w:val="left" w:pos="0"/>
+        </w:tabs>
         <w:spacing w:before="120" w:after="0" w:line="360" w:lineRule="auto"/>
         <w:jc w:val="both"/>
         <w:rPr>
@@ -2405,6 +2569,9 @@
     <w:p>
       <w:pPr>
         <w:pStyle w:val="ListParagraph"/>
+        <w:tabs>
+          <w:tab w:val="left" w:pos="0"/>
+        </w:tabs>
         <w:spacing w:before="120" w:after="0" w:line="360" w:lineRule="auto"/>
         <w:ind w:left="360"/>
         <w:jc w:val="both"/>
@@ -2478,6 +2645,9 @@
           <w:ilvl w:val="1"/>
           <w:numId w:val="4"/>
         </w:numPr>
+        <w:tabs>
+          <w:tab w:val="left" w:pos="0"/>
+        </w:tabs>
         <w:spacing w:before="120" w:after="0" w:line="360" w:lineRule="auto"/>
         <w:jc w:val="both"/>
         <w:rPr>
@@ -2499,6 +2669,9 @@
     </w:p>
     <w:p>
       <w:pPr>
+        <w:tabs>
+          <w:tab w:val="left" w:pos="0"/>
+        </w:tabs>
         <w:spacing w:before="120" w:after="0" w:line="360" w:lineRule="auto"/>
         <w:ind w:left="360"/>
         <w:jc w:val="both"/>
@@ -2530,11 +2703,24 @@
           <w:sz w:val="26"/>
           <w:szCs w:val="26"/>
         </w:rPr>
-        <w:t xml:space="preserve"> và dữ liệu. Vì vậy, thông tin mã hóa sẽ phải chứa dữ liệu liên quan đến việc hình thành khóa.</w:t>
-      </w:r>
-    </w:p>
-    <w:p>
-      <w:pPr>
+        <w:t xml:space="preserve"> và dữ liệu. Vì vậy, thông tin mã </w:t>
+      </w:r>
+      <w:bookmarkStart w:id="2" w:name="_GoBack"/>
+      <w:bookmarkEnd w:id="2"/>
+      <w:r>
+        <w:rPr>
+          <w:rFonts w:ascii="Times New Roman" w:hAnsi="Times New Roman" w:cs="Times New Roman"/>
+          <w:sz w:val="26"/>
+          <w:szCs w:val="26"/>
+        </w:rPr>
+        <w:t>hóa sẽ phải chứa dữ liệu liên quan đến việc hình thành khóa.</w:t>
+      </w:r>
+    </w:p>
+    <w:p>
+      <w:pPr>
+        <w:tabs>
+          <w:tab w:val="left" w:pos="0"/>
+        </w:tabs>
         <w:spacing w:before="120" w:after="0" w:line="360" w:lineRule="auto"/>
         <w:ind w:left="360"/>
         <w:jc w:val="both"/>
@@ -2612,6 +2798,9 @@
     </w:p>
     <w:p>
       <w:pPr>
+        <w:tabs>
+          <w:tab w:val="left" w:pos="0"/>
+        </w:tabs>
         <w:spacing w:before="120" w:after="0" w:line="360" w:lineRule="auto"/>
         <w:ind w:left="360"/>
         <w:jc w:val="both"/>
@@ -2646,7 +2835,7 @@
         </w:rPr>
         <w:t xml:space="preserve"> của </w:t>
       </w:r>
-      <w:bookmarkStart w:id="2" w:name="OLE_LINK3"/>
+      <w:bookmarkStart w:id="3" w:name="OLE_LINK3"/>
       <w:r>
         <w:rPr>
           <w:rFonts w:ascii="Times New Roman" w:hAnsi="Times New Roman" w:cs="Times New Roman"/>
@@ -2655,7 +2844,7 @@
         </w:rPr>
         <w:t xml:space="preserve">AesCrytoServiceProvider </w:t>
       </w:r>
-      <w:bookmarkEnd w:id="2"/>
+      <w:bookmarkEnd w:id="3"/>
       <w:r>
         <w:rPr>
           <w:rFonts w:ascii="Times New Roman" w:hAnsi="Times New Roman" w:cs="Times New Roman"/>
@@ -2712,8 +2901,8 @@
         </w:rPr>
         <w:t xml:space="preserve">ớp </w:t>
       </w:r>
-      <w:bookmarkStart w:id="3" w:name="OLE_LINK4"/>
-      <w:bookmarkStart w:id="4" w:name="OLE_LINK5"/>
+      <w:bookmarkStart w:id="4" w:name="OLE_LINK4"/>
+      <w:bookmarkStart w:id="5" w:name="OLE_LINK5"/>
       <w:r>
         <w:rPr>
           <w:rFonts w:ascii="Times New Roman" w:hAnsi="Times New Roman" w:cs="Times New Roman"/>
@@ -2731,8 +2920,8 @@
         </w:rPr>
         <w:t xml:space="preserve"> </w:t>
       </w:r>
-      <w:bookmarkEnd w:id="3"/>
       <w:bookmarkEnd w:id="4"/>
+      <w:bookmarkEnd w:id="5"/>
       <w:r>
         <w:rPr>
           <w:rFonts w:ascii="Times New Roman" w:hAnsi="Times New Roman" w:cs="Times New Roman"/>
@@ -2761,6 +2950,9 @@
     </w:p>
     <w:p>
       <w:pPr>
+        <w:tabs>
+          <w:tab w:val="left" w:pos="0"/>
+        </w:tabs>
         <w:spacing w:before="120" w:after="0" w:line="360" w:lineRule="auto"/>
         <w:ind w:left="360"/>
         <w:jc w:val="both"/>
@@ -2778,8 +2970,8 @@
         </w:rPr>
         <w:t xml:space="preserve">Cuối cùng, </w:t>
       </w:r>
-      <w:bookmarkStart w:id="5" w:name="OLE_LINK6"/>
-      <w:bookmarkStart w:id="6" w:name="OLE_LINK7"/>
+      <w:bookmarkStart w:id="6" w:name="OLE_LINK6"/>
+      <w:bookmarkStart w:id="7" w:name="OLE_LINK7"/>
       <w:r>
         <w:rPr>
           <w:rFonts w:ascii="Times New Roman" w:hAnsi="Times New Roman" w:cs="Times New Roman"/>
@@ -2788,8 +2980,8 @@
         </w:rPr>
         <w:t xml:space="preserve">AesCrytoServiceProvider </w:t>
       </w:r>
-      <w:bookmarkEnd w:id="5"/>
       <w:bookmarkEnd w:id="6"/>
+      <w:bookmarkEnd w:id="7"/>
       <w:r>
         <w:rPr>
           <w:rFonts w:ascii="Times New Roman" w:hAnsi="Times New Roman" w:cs="Times New Roman"/>
@@ -2818,6 +3010,9 @@
     </w:p>
     <w:p>
       <w:pPr>
+        <w:tabs>
+          <w:tab w:val="left" w:pos="0"/>
+        </w:tabs>
         <w:spacing w:before="120" w:after="0" w:line="360" w:lineRule="auto"/>
         <w:ind w:left="360"/>
         <w:jc w:val="both"/>
@@ -2875,6 +3070,9 @@
           <w:ilvl w:val="1"/>
           <w:numId w:val="4"/>
         </w:numPr>
+        <w:tabs>
+          <w:tab w:val="left" w:pos="0"/>
+        </w:tabs>
         <w:spacing w:before="120" w:after="0" w:line="360" w:lineRule="auto"/>
         <w:jc w:val="both"/>
         <w:rPr>
@@ -2924,6 +3122,9 @@
     <w:p>
       <w:pPr>
         <w:pStyle w:val="ListParagraph"/>
+        <w:tabs>
+          <w:tab w:val="left" w:pos="0"/>
+        </w:tabs>
         <w:spacing w:before="120" w:after="0" w:line="360" w:lineRule="auto"/>
         <w:ind w:left="792"/>
         <w:jc w:val="both"/>
@@ -2966,6 +3167,9 @@
           <w:ilvl w:val="2"/>
           <w:numId w:val="4"/>
         </w:numPr>
+        <w:tabs>
+          <w:tab w:val="left" w:pos="0"/>
+        </w:tabs>
         <w:spacing w:before="120" w:after="0" w:line="360" w:lineRule="auto"/>
         <w:jc w:val="both"/>
         <w:rPr>
@@ -2986,6 +3190,9 @@
     <w:p>
       <w:pPr>
         <w:pStyle w:val="ListParagraph"/>
+        <w:tabs>
+          <w:tab w:val="left" w:pos="0"/>
+        </w:tabs>
         <w:spacing w:before="120" w:after="0" w:line="360" w:lineRule="auto"/>
         <w:ind w:left="792"/>
         <w:jc w:val="both"/>
@@ -3049,6 +3256,9 @@
     <w:p>
       <w:pPr>
         <w:pStyle w:val="ListParagraph"/>
+        <w:tabs>
+          <w:tab w:val="left" w:pos="0"/>
+        </w:tabs>
         <w:spacing w:before="120" w:after="0" w:line="360" w:lineRule="auto"/>
         <w:ind w:left="792"/>
         <w:jc w:val="both"/>
@@ -3080,6 +3290,7 @@
     <w:p>
       <w:pPr>
         <w:tabs>
+          <w:tab w:val="left" w:pos="0"/>
           <w:tab w:val="left" w:pos="916"/>
           <w:tab w:val="left" w:pos="1832"/>
           <w:tab w:val="left" w:pos="2748"/>
@@ -3131,6 +3342,7 @@
     <w:p>
       <w:pPr>
         <w:tabs>
+          <w:tab w:val="left" w:pos="0"/>
           <w:tab w:val="left" w:pos="916"/>
           <w:tab w:val="left" w:pos="1832"/>
           <w:tab w:val="left" w:pos="2748"/>
@@ -3171,6 +3383,7 @@
     <w:p>
       <w:pPr>
         <w:tabs>
+          <w:tab w:val="left" w:pos="0"/>
           <w:tab w:val="left" w:pos="916"/>
           <w:tab w:val="left" w:pos="1832"/>
           <w:tab w:val="left" w:pos="2748"/>
@@ -3211,6 +3424,7 @@
     <w:p>
       <w:pPr>
         <w:tabs>
+          <w:tab w:val="left" w:pos="0"/>
           <w:tab w:val="left" w:pos="916"/>
           <w:tab w:val="left" w:pos="1832"/>
           <w:tab w:val="left" w:pos="2748"/>
@@ -3251,6 +3465,7 @@
     <w:p>
       <w:pPr>
         <w:tabs>
+          <w:tab w:val="left" w:pos="0"/>
           <w:tab w:val="left" w:pos="916"/>
           <w:tab w:val="left" w:pos="1832"/>
           <w:tab w:val="left" w:pos="2748"/>
@@ -3291,6 +3506,7 @@
     <w:p>
       <w:pPr>
         <w:tabs>
+          <w:tab w:val="left" w:pos="0"/>
           <w:tab w:val="left" w:pos="916"/>
           <w:tab w:val="left" w:pos="1832"/>
           <w:tab w:val="left" w:pos="2748"/>
@@ -3331,6 +3547,7 @@
     <w:p>
       <w:pPr>
         <w:tabs>
+          <w:tab w:val="left" w:pos="0"/>
           <w:tab w:val="left" w:pos="916"/>
           <w:tab w:val="left" w:pos="1832"/>
           <w:tab w:val="left" w:pos="2748"/>
@@ -3371,6 +3588,7 @@
     <w:p>
       <w:pPr>
         <w:tabs>
+          <w:tab w:val="left" w:pos="0"/>
           <w:tab w:val="left" w:pos="916"/>
           <w:tab w:val="left" w:pos="1832"/>
           <w:tab w:val="left" w:pos="2748"/>
@@ -3402,6 +3620,9 @@
     <w:p>
       <w:pPr>
         <w:pStyle w:val="ListParagraph"/>
+        <w:tabs>
+          <w:tab w:val="left" w:pos="0"/>
+        </w:tabs>
         <w:spacing w:before="120" w:after="0" w:line="360" w:lineRule="auto"/>
         <w:ind w:left="792"/>
         <w:jc w:val="both"/>
@@ -3427,6 +3648,9 @@
           <w:ilvl w:val="0"/>
           <w:numId w:val="5"/>
         </w:numPr>
+        <w:tabs>
+          <w:tab w:val="left" w:pos="0"/>
+        </w:tabs>
         <w:spacing w:before="120" w:after="0" w:line="360" w:lineRule="auto"/>
         <w:jc w:val="both"/>
         <w:rPr>
@@ -3477,6 +3701,9 @@
           <w:ilvl w:val="0"/>
           <w:numId w:val="5"/>
         </w:numPr>
+        <w:tabs>
+          <w:tab w:val="left" w:pos="0"/>
+        </w:tabs>
         <w:spacing w:before="120" w:after="0" w:line="360" w:lineRule="auto"/>
         <w:jc w:val="both"/>
         <w:rPr>
@@ -3511,6 +3738,9 @@
           <w:ilvl w:val="0"/>
           <w:numId w:val="5"/>
         </w:numPr>
+        <w:tabs>
+          <w:tab w:val="left" w:pos="0"/>
+        </w:tabs>
         <w:spacing w:before="120" w:after="0" w:line="360" w:lineRule="auto"/>
         <w:jc w:val="both"/>
         <w:rPr>
@@ -3545,6 +3775,9 @@
           <w:ilvl w:val="0"/>
           <w:numId w:val="5"/>
         </w:numPr>
+        <w:tabs>
+          <w:tab w:val="left" w:pos="0"/>
+        </w:tabs>
         <w:spacing w:before="120" w:after="0" w:line="360" w:lineRule="auto"/>
         <w:jc w:val="both"/>
         <w:rPr>
@@ -3579,6 +3812,9 @@
           <w:ilvl w:val="0"/>
           <w:numId w:val="5"/>
         </w:numPr>
+        <w:tabs>
+          <w:tab w:val="left" w:pos="0"/>
+        </w:tabs>
         <w:spacing w:before="120" w:after="0" w:line="360" w:lineRule="auto"/>
         <w:jc w:val="both"/>
         <w:rPr>
@@ -3621,6 +3857,9 @@
     <w:p>
       <w:pPr>
         <w:pStyle w:val="ListParagraph"/>
+        <w:tabs>
+          <w:tab w:val="left" w:pos="0"/>
+        </w:tabs>
         <w:spacing w:before="120" w:after="0" w:line="360" w:lineRule="auto"/>
         <w:ind w:left="792"/>
         <w:jc w:val="both"/>
@@ -3672,6 +3911,9 @@
           <w:ilvl w:val="2"/>
           <w:numId w:val="4"/>
         </w:numPr>
+        <w:tabs>
+          <w:tab w:val="left" w:pos="0"/>
+        </w:tabs>
         <w:spacing w:before="120" w:after="0" w:line="360" w:lineRule="auto"/>
         <w:jc w:val="both"/>
         <w:rPr>
@@ -3694,6 +3936,9 @@
     <w:p>
       <w:pPr>
         <w:pStyle w:val="ListParagraph"/>
+        <w:tabs>
+          <w:tab w:val="left" w:pos="0"/>
+        </w:tabs>
         <w:spacing w:before="120" w:after="0" w:line="360" w:lineRule="auto"/>
         <w:ind w:left="792"/>
         <w:jc w:val="both"/>
@@ -3766,6 +4011,9 @@
     <w:p>
       <w:pPr>
         <w:pStyle w:val="ListParagraph"/>
+        <w:tabs>
+          <w:tab w:val="left" w:pos="0"/>
+        </w:tabs>
         <w:spacing w:before="120" w:after="0" w:line="360" w:lineRule="auto"/>
         <w:ind w:left="792"/>
         <w:jc w:val="both"/>
@@ -3902,6 +4150,9 @@
     <w:p>
       <w:pPr>
         <w:pStyle w:val="ListParagraph"/>
+        <w:tabs>
+          <w:tab w:val="left" w:pos="0"/>
+        </w:tabs>
         <w:spacing w:before="120" w:after="0" w:line="360" w:lineRule="auto"/>
         <w:ind w:left="792"/>
         <w:jc w:val="both"/>
@@ -4081,6 +4332,9 @@
     <w:p>
       <w:pPr>
         <w:pStyle w:val="ListParagraph"/>
+        <w:tabs>
+          <w:tab w:val="left" w:pos="0"/>
+        </w:tabs>
         <w:spacing w:before="120" w:after="0" w:line="360" w:lineRule="auto"/>
         <w:ind w:left="792"/>
         <w:jc w:val="both"/>
@@ -4142,8 +4396,8 @@
         </w:rPr>
         <w:t xml:space="preserve"> sẽ phải dịch một khoảng bằng </w:t>
       </w:r>
-      <w:bookmarkStart w:id="7" w:name="OLE_LINK8"/>
-      <w:bookmarkStart w:id="8" w:name="OLE_LINK9"/>
+      <w:bookmarkStart w:id="8" w:name="OLE_LINK8"/>
+      <w:bookmarkStart w:id="9" w:name="OLE_LINK9"/>
       <w:r>
         <w:rPr>
           <w:rFonts w:ascii="Times New Roman" w:hAnsi="Times New Roman" w:cs="Times New Roman"/>
@@ -4169,8 +4423,8 @@
         </w:rPr>
         <w:t>– MD</w:t>
       </w:r>
-      <w:bookmarkEnd w:id="7"/>
       <w:bookmarkEnd w:id="8"/>
+      <w:bookmarkEnd w:id="9"/>
       <w:r>
         <w:rPr>
           <w:rFonts w:ascii="Times New Roman" w:hAnsi="Times New Roman" w:cs="Times New Roman"/>
@@ -4283,6 +4537,9 @@
     <w:p>
       <w:pPr>
         <w:pStyle w:val="ListParagraph"/>
+        <w:tabs>
+          <w:tab w:val="left" w:pos="0"/>
+        </w:tabs>
         <w:spacing w:before="120" w:after="0" w:line="360" w:lineRule="auto"/>
         <w:ind w:left="792"/>
         <w:rPr>
@@ -4335,6 +4592,9 @@
     <w:p>
       <w:pPr>
         <w:pStyle w:val="ListParagraph"/>
+        <w:tabs>
+          <w:tab w:val="left" w:pos="0"/>
+        </w:tabs>
         <w:spacing w:before="120" w:after="0" w:line="360" w:lineRule="auto"/>
         <w:ind w:left="792"/>
         <w:jc w:val="both"/>
@@ -4450,6 +4710,9 @@
     <w:p>
       <w:pPr>
         <w:pStyle w:val="ListParagraph"/>
+        <w:tabs>
+          <w:tab w:val="left" w:pos="0"/>
+        </w:tabs>
         <w:spacing w:before="120" w:after="0" w:line="360" w:lineRule="auto"/>
         <w:ind w:left="792"/>
         <w:jc w:val="both"/>
@@ -4497,6 +4760,9 @@
     <w:p>
       <w:pPr>
         <w:pStyle w:val="ListParagraph"/>
+        <w:tabs>
+          <w:tab w:val="left" w:pos="0"/>
+        </w:tabs>
         <w:spacing w:before="120" w:after="0" w:line="360" w:lineRule="auto"/>
         <w:ind w:left="792"/>
         <w:rPr>
@@ -4545,8 +4811,6 @@
           </wp:inline>
         </w:drawing>
       </w:r>
-      <w:bookmarkStart w:id="9" w:name="_GoBack"/>
-      <w:bookmarkEnd w:id="9"/>
     </w:p>
     <w:p>
       <w:pPr>
@@ -4555,6 +4819,9 @@
           <w:ilvl w:val="2"/>
           <w:numId w:val="4"/>
         </w:numPr>
+        <w:tabs>
+          <w:tab w:val="left" w:pos="0"/>
+        </w:tabs>
         <w:spacing w:before="120" w:after="0" w:line="360" w:lineRule="auto"/>
         <w:jc w:val="both"/>
         <w:rPr>
@@ -4577,6 +4844,9 @@
     <w:p>
       <w:pPr>
         <w:pStyle w:val="ListParagraph"/>
+        <w:tabs>
+          <w:tab w:val="left" w:pos="0"/>
+        </w:tabs>
         <w:spacing w:before="120" w:after="0" w:line="360" w:lineRule="auto"/>
         <w:ind w:left="792"/>
         <w:jc w:val="both"/>
@@ -4622,6 +4892,9 @@
     <w:p>
       <w:pPr>
         <w:pStyle w:val="ListParagraph"/>
+        <w:tabs>
+          <w:tab w:val="left" w:pos="0"/>
+        </w:tabs>
         <w:spacing w:before="120" w:after="0" w:line="360" w:lineRule="auto"/>
         <w:ind w:left="792"/>
         <w:jc w:val="both"/>
@@ -4635,6 +4908,9 @@
     <w:p>
       <w:pPr>
         <w:pStyle w:val="ListParagraph"/>
+        <w:tabs>
+          <w:tab w:val="left" w:pos="0"/>
+        </w:tabs>
         <w:spacing w:before="120" w:after="0" w:line="360" w:lineRule="auto"/>
         <w:ind w:left="792"/>
         <w:jc w:val="both"/>
@@ -4660,6 +4936,9 @@
           <w:ilvl w:val="1"/>
           <w:numId w:val="4"/>
         </w:numPr>
+        <w:tabs>
+          <w:tab w:val="left" w:pos="0"/>
+        </w:tabs>
         <w:spacing w:before="120" w:after="0" w:line="360" w:lineRule="auto"/>
         <w:jc w:val="both"/>
         <w:rPr>
@@ -4682,6 +4961,9 @@
     <w:p>
       <w:pPr>
         <w:pStyle w:val="ListParagraph"/>
+        <w:tabs>
+          <w:tab w:val="left" w:pos="0"/>
+        </w:tabs>
         <w:spacing w:before="120" w:after="0" w:line="360" w:lineRule="auto"/>
         <w:ind w:left="792"/>
         <w:jc w:val="both"/>
@@ -4731,6 +5013,9 @@
           <w:ilvl w:val="2"/>
           <w:numId w:val="4"/>
         </w:numPr>
+        <w:tabs>
+          <w:tab w:val="left" w:pos="0"/>
+        </w:tabs>
         <w:spacing w:before="120" w:after="0" w:line="360" w:lineRule="auto"/>
         <w:jc w:val="both"/>
         <w:rPr>
@@ -4753,6 +5038,9 @@
     <w:p>
       <w:pPr>
         <w:pStyle w:val="ListParagraph"/>
+        <w:tabs>
+          <w:tab w:val="left" w:pos="0"/>
+        </w:tabs>
         <w:spacing w:before="120" w:after="0" w:line="360" w:lineRule="auto"/>
         <w:jc w:val="both"/>
         <w:rPr>
@@ -4781,6 +5069,9 @@
     <w:p>
       <w:pPr>
         <w:pStyle w:val="ListParagraph"/>
+        <w:tabs>
+          <w:tab w:val="left" w:pos="0"/>
+        </w:tabs>
         <w:spacing w:before="120" w:after="0" w:line="360" w:lineRule="auto"/>
         <w:jc w:val="both"/>
         <w:rPr>
@@ -4810,6 +5101,9 @@
     <w:p>
       <w:pPr>
         <w:pStyle w:val="ListParagraph"/>
+        <w:tabs>
+          <w:tab w:val="left" w:pos="0"/>
+        </w:tabs>
         <w:spacing w:before="120" w:after="0" w:line="360" w:lineRule="auto"/>
         <w:jc w:val="both"/>
         <w:rPr>
@@ -4834,6 +5128,9 @@
           <w:ilvl w:val="2"/>
           <w:numId w:val="4"/>
         </w:numPr>
+        <w:tabs>
+          <w:tab w:val="left" w:pos="0"/>
+        </w:tabs>
         <w:spacing w:before="120" w:after="0" w:line="360" w:lineRule="auto"/>
         <w:jc w:val="both"/>
         <w:rPr>
@@ -4855,6 +5152,9 @@
     </w:p>
     <w:p>
       <w:pPr>
+        <w:tabs>
+          <w:tab w:val="left" w:pos="0"/>
+        </w:tabs>
         <w:spacing w:before="120" w:after="0" w:line="360" w:lineRule="auto"/>
         <w:ind w:left="720"/>
         <w:jc w:val="both"/>
@@ -4875,6 +5175,9 @@
     </w:p>
     <w:p>
       <w:pPr>
+        <w:tabs>
+          <w:tab w:val="left" w:pos="0"/>
+        </w:tabs>
         <w:spacing w:before="120" w:after="0" w:line="360" w:lineRule="auto"/>
         <w:ind w:left="720"/>
         <w:jc w:val="both"/>
@@ -4895,6 +5198,9 @@
     </w:p>
     <w:p>
       <w:pPr>
+        <w:tabs>
+          <w:tab w:val="left" w:pos="0"/>
+        </w:tabs>
         <w:spacing w:before="120" w:after="0" w:line="360" w:lineRule="auto"/>
         <w:ind w:left="720"/>
         <w:jc w:val="both"/>
@@ -4915,6 +5221,9 @@
     </w:p>
     <w:p>
       <w:pPr>
+        <w:tabs>
+          <w:tab w:val="left" w:pos="0"/>
+        </w:tabs>
         <w:spacing w:before="120" w:after="0" w:line="360" w:lineRule="auto"/>
         <w:ind w:left="720"/>
         <w:jc w:val="both"/>
@@ -4936,6 +5245,9 @@
     <w:p>
       <w:pPr>
         <w:pStyle w:val="ListParagraph"/>
+        <w:tabs>
+          <w:tab w:val="left" w:pos="0"/>
+        </w:tabs>
         <w:spacing w:before="120" w:after="0" w:line="360" w:lineRule="auto"/>
         <w:ind w:left="792"/>
         <w:jc w:val="both"/>

</xml_diff>